<commit_message>
Updating Planning an Iteration v2 document
</commit_message>
<xml_diff>
--- a/doc/Week 10 Deliverables/Team Smiley - Planning an iteration 2.0.docx
+++ b/doc/Week 10 Deliverables/Team Smiley - Planning an iteration 2.0.docx
@@ -3395,6 +3395,1056 @@
                 <w:rtl w:val="0"/>
               </w:rPr>
               <w:t xml:space="preserve">James, Devin </w:t>
+            </w:r>
+          </w:p>
+        </w:tc>
+        <w:tc>
+          <w:tcPr>
+            <w:shd w:fill="auto" w:val="clear"/>
+            <w:tcMar>
+              <w:top w:w="100.0" w:type="dxa"/>
+              <w:left w:w="100.0" w:type="dxa"/>
+              <w:bottom w:w="100.0" w:type="dxa"/>
+              <w:right w:w="100.0" w:type="dxa"/>
+            </w:tcMar>
+            <w:vAlign w:val="top"/>
+          </w:tcPr>
+          <w:p>
+            <w:pPr>
+              <w:keepNext w:val="0"/>
+              <w:keepLines w:val="0"/>
+              <w:widowControl w:val="0"/>
+              <w:pBdr>
+                <w:top w:space="0" w:sz="0" w:val="nil"/>
+                <w:left w:space="0" w:sz="0" w:val="nil"/>
+                <w:bottom w:space="0" w:sz="0" w:val="nil"/>
+                <w:right w:space="0" w:sz="0" w:val="nil"/>
+                <w:between w:space="0" w:sz="0" w:val="nil"/>
+              </w:pBdr>
+              <w:shd w:fill="auto" w:val="clear"/>
+              <w:spacing w:after="0" w:before="0" w:line="240" w:lineRule="auto"/>
+              <w:ind w:left="0" w:right="0" w:firstLine="0"/>
+              <w:jc w:val="left"/>
+              <w:rPr>
+                <w:sz w:val="24"/>
+                <w:szCs w:val="24"/>
+              </w:rPr>
+            </w:pPr>
+            <w:r>
+              <w:rPr>
+                <w:sz w:val="24"/>
+                <w:szCs w:val="24"/>
+                <w:rtl w:val="0"/>
+              </w:rPr>
+              <w:t xml:space="preserve">2</w:t>
+            </w:r>
+          </w:p>
+        </w:tc>
+        <w:tc>
+          <w:tcPr>
+            <w:shd w:fill="auto" w:val="clear"/>
+            <w:tcMar>
+              <w:top w:w="100.0" w:type="dxa"/>
+              <w:left w:w="100.0" w:type="dxa"/>
+              <w:bottom w:w="100.0" w:type="dxa"/>
+              <w:right w:w="100.0" w:type="dxa"/>
+            </w:tcMar>
+            <w:vAlign w:val="top"/>
+          </w:tcPr>
+          <w:p>
+            <w:pPr>
+              <w:keepNext w:val="0"/>
+              <w:keepLines w:val="0"/>
+              <w:widowControl w:val="0"/>
+              <w:pBdr>
+                <w:top w:space="0" w:sz="0" w:val="nil"/>
+                <w:left w:space="0" w:sz="0" w:val="nil"/>
+                <w:bottom w:space="0" w:sz="0" w:val="nil"/>
+                <w:right w:space="0" w:sz="0" w:val="nil"/>
+                <w:between w:space="0" w:sz="0" w:val="nil"/>
+              </w:pBdr>
+              <w:shd w:fill="auto" w:val="clear"/>
+              <w:spacing w:after="0" w:before="0" w:line="240" w:lineRule="auto"/>
+              <w:ind w:left="0" w:right="0" w:firstLine="0"/>
+              <w:jc w:val="left"/>
+              <w:rPr>
+                <w:sz w:val="24"/>
+                <w:szCs w:val="24"/>
+              </w:rPr>
+            </w:pPr>
+            <w:r>
+              <w:rPr>
+                <w:sz w:val="24"/>
+                <w:szCs w:val="24"/>
+                <w:rtl w:val="0"/>
+              </w:rPr>
+              <w:t xml:space="preserve">3</w:t>
+            </w:r>
+          </w:p>
+        </w:tc>
+      </w:tr>
+      <w:tr>
+        <w:tc>
+          <w:tcPr>
+            <w:shd w:fill="auto" w:val="clear"/>
+            <w:tcMar>
+              <w:top w:w="100.0" w:type="dxa"/>
+              <w:left w:w="100.0" w:type="dxa"/>
+              <w:bottom w:w="100.0" w:type="dxa"/>
+              <w:right w:w="100.0" w:type="dxa"/>
+            </w:tcMar>
+            <w:vAlign w:val="top"/>
+          </w:tcPr>
+          <w:p>
+            <w:pPr>
+              <w:keepNext w:val="0"/>
+              <w:keepLines w:val="0"/>
+              <w:widowControl w:val="0"/>
+              <w:pBdr>
+                <w:top w:space="0" w:sz="0" w:val="nil"/>
+                <w:left w:space="0" w:sz="0" w:val="nil"/>
+                <w:bottom w:space="0" w:sz="0" w:val="nil"/>
+                <w:right w:space="0" w:sz="0" w:val="nil"/>
+                <w:between w:space="0" w:sz="0" w:val="nil"/>
+              </w:pBdr>
+              <w:shd w:fill="auto" w:val="clear"/>
+              <w:spacing w:after="0" w:before="0" w:line="240" w:lineRule="auto"/>
+              <w:ind w:left="0" w:right="0" w:firstLine="0"/>
+              <w:jc w:val="left"/>
+              <w:rPr>
+                <w:sz w:val="24"/>
+                <w:szCs w:val="24"/>
+              </w:rPr>
+            </w:pPr>
+            <w:r>
+              <w:rPr>
+                <w:sz w:val="24"/>
+                <w:szCs w:val="24"/>
+                <w:rtl w:val="0"/>
+              </w:rPr>
+              <w:t xml:space="preserve">Design Order Update Page</w:t>
+            </w:r>
+          </w:p>
+        </w:tc>
+        <w:tc>
+          <w:tcPr>
+            <w:shd w:fill="auto" w:val="clear"/>
+            <w:tcMar>
+              <w:top w:w="100.0" w:type="dxa"/>
+              <w:left w:w="100.0" w:type="dxa"/>
+              <w:bottom w:w="100.0" w:type="dxa"/>
+              <w:right w:w="100.0" w:type="dxa"/>
+            </w:tcMar>
+            <w:vAlign w:val="top"/>
+          </w:tcPr>
+          <w:p>
+            <w:pPr>
+              <w:keepNext w:val="0"/>
+              <w:keepLines w:val="0"/>
+              <w:widowControl w:val="0"/>
+              <w:pBdr>
+                <w:top w:space="0" w:sz="0" w:val="nil"/>
+                <w:left w:space="0" w:sz="0" w:val="nil"/>
+                <w:bottom w:space="0" w:sz="0" w:val="nil"/>
+                <w:right w:space="0" w:sz="0" w:val="nil"/>
+                <w:between w:space="0" w:sz="0" w:val="nil"/>
+              </w:pBdr>
+              <w:shd w:fill="auto" w:val="clear"/>
+              <w:spacing w:after="0" w:before="0" w:line="240" w:lineRule="auto"/>
+              <w:ind w:left="0" w:right="0" w:firstLine="0"/>
+              <w:jc w:val="left"/>
+              <w:rPr>
+                <w:sz w:val="24"/>
+                <w:szCs w:val="24"/>
+              </w:rPr>
+            </w:pPr>
+            <w:r>
+              <w:rPr>
+                <w:sz w:val="24"/>
+                <w:szCs w:val="24"/>
+                <w:rtl w:val="0"/>
+              </w:rPr>
+              <w:t xml:space="preserve">Kris</w:t>
+            </w:r>
+          </w:p>
+        </w:tc>
+        <w:tc>
+          <w:tcPr>
+            <w:shd w:fill="auto" w:val="clear"/>
+            <w:tcMar>
+              <w:top w:w="100.0" w:type="dxa"/>
+              <w:left w:w="100.0" w:type="dxa"/>
+              <w:bottom w:w="100.0" w:type="dxa"/>
+              <w:right w:w="100.0" w:type="dxa"/>
+            </w:tcMar>
+            <w:vAlign w:val="top"/>
+          </w:tcPr>
+          <w:p>
+            <w:pPr>
+              <w:keepNext w:val="0"/>
+              <w:keepLines w:val="0"/>
+              <w:widowControl w:val="0"/>
+              <w:pBdr>
+                <w:top w:space="0" w:sz="0" w:val="nil"/>
+                <w:left w:space="0" w:sz="0" w:val="nil"/>
+                <w:bottom w:space="0" w:sz="0" w:val="nil"/>
+                <w:right w:space="0" w:sz="0" w:val="nil"/>
+                <w:between w:space="0" w:sz="0" w:val="nil"/>
+              </w:pBdr>
+              <w:shd w:fill="auto" w:val="clear"/>
+              <w:spacing w:after="0" w:before="0" w:line="240" w:lineRule="auto"/>
+              <w:ind w:left="0" w:right="0" w:firstLine="0"/>
+              <w:jc w:val="left"/>
+              <w:rPr>
+                <w:sz w:val="24"/>
+                <w:szCs w:val="24"/>
+              </w:rPr>
+            </w:pPr>
+            <w:r>
+              <w:rPr>
+                <w:sz w:val="24"/>
+                <w:szCs w:val="24"/>
+                <w:rtl w:val="0"/>
+              </w:rPr>
+              <w:t xml:space="preserve">3</w:t>
+            </w:r>
+          </w:p>
+        </w:tc>
+        <w:tc>
+          <w:tcPr>
+            <w:shd w:fill="auto" w:val="clear"/>
+            <w:tcMar>
+              <w:top w:w="100.0" w:type="dxa"/>
+              <w:left w:w="100.0" w:type="dxa"/>
+              <w:bottom w:w="100.0" w:type="dxa"/>
+              <w:right w:w="100.0" w:type="dxa"/>
+            </w:tcMar>
+            <w:vAlign w:val="top"/>
+          </w:tcPr>
+          <w:p>
+            <w:pPr>
+              <w:keepNext w:val="0"/>
+              <w:keepLines w:val="0"/>
+              <w:widowControl w:val="0"/>
+              <w:pBdr>
+                <w:top w:space="0" w:sz="0" w:val="nil"/>
+                <w:left w:space="0" w:sz="0" w:val="nil"/>
+                <w:bottom w:space="0" w:sz="0" w:val="nil"/>
+                <w:right w:space="0" w:sz="0" w:val="nil"/>
+                <w:between w:space="0" w:sz="0" w:val="nil"/>
+              </w:pBdr>
+              <w:shd w:fill="auto" w:val="clear"/>
+              <w:spacing w:after="0" w:before="0" w:line="240" w:lineRule="auto"/>
+              <w:ind w:left="0" w:right="0" w:firstLine="0"/>
+              <w:jc w:val="left"/>
+              <w:rPr>
+                <w:sz w:val="24"/>
+                <w:szCs w:val="24"/>
+              </w:rPr>
+            </w:pPr>
+            <w:r>
+              <w:rPr>
+                <w:sz w:val="24"/>
+                <w:szCs w:val="24"/>
+                <w:rtl w:val="0"/>
+              </w:rPr>
+              <w:t xml:space="preserve">2</w:t>
+            </w:r>
+          </w:p>
+        </w:tc>
+      </w:tr>
+      <w:tr>
+        <w:tc>
+          <w:tcPr>
+            <w:shd w:fill="auto" w:val="clear"/>
+            <w:tcMar>
+              <w:top w:w="100.0" w:type="dxa"/>
+              <w:left w:w="100.0" w:type="dxa"/>
+              <w:bottom w:w="100.0" w:type="dxa"/>
+              <w:right w:w="100.0" w:type="dxa"/>
+            </w:tcMar>
+            <w:vAlign w:val="top"/>
+          </w:tcPr>
+          <w:p>
+            <w:pPr>
+              <w:keepNext w:val="0"/>
+              <w:keepLines w:val="0"/>
+              <w:widowControl w:val="0"/>
+              <w:pBdr>
+                <w:top w:space="0" w:sz="0" w:val="nil"/>
+                <w:left w:space="0" w:sz="0" w:val="nil"/>
+                <w:bottom w:space="0" w:sz="0" w:val="nil"/>
+                <w:right w:space="0" w:sz="0" w:val="nil"/>
+                <w:between w:space="0" w:sz="0" w:val="nil"/>
+              </w:pBdr>
+              <w:shd w:fill="auto" w:val="clear"/>
+              <w:spacing w:after="0" w:before="0" w:line="240" w:lineRule="auto"/>
+              <w:ind w:left="0" w:right="0" w:firstLine="0"/>
+              <w:jc w:val="left"/>
+              <w:rPr>
+                <w:sz w:val="24"/>
+                <w:szCs w:val="24"/>
+              </w:rPr>
+            </w:pPr>
+            <w:r>
+              <w:rPr>
+                <w:sz w:val="24"/>
+                <w:szCs w:val="24"/>
+                <w:rtl w:val="0"/>
+              </w:rPr>
+              <w:t xml:space="preserve">Code Order Update Page</w:t>
+            </w:r>
+          </w:p>
+        </w:tc>
+        <w:tc>
+          <w:tcPr>
+            <w:shd w:fill="auto" w:val="clear"/>
+            <w:tcMar>
+              <w:top w:w="100.0" w:type="dxa"/>
+              <w:left w:w="100.0" w:type="dxa"/>
+              <w:bottom w:w="100.0" w:type="dxa"/>
+              <w:right w:w="100.0" w:type="dxa"/>
+            </w:tcMar>
+            <w:vAlign w:val="top"/>
+          </w:tcPr>
+          <w:p>
+            <w:pPr>
+              <w:keepNext w:val="0"/>
+              <w:keepLines w:val="0"/>
+              <w:widowControl w:val="0"/>
+              <w:pBdr>
+                <w:top w:space="0" w:sz="0" w:val="nil"/>
+                <w:left w:space="0" w:sz="0" w:val="nil"/>
+                <w:bottom w:space="0" w:sz="0" w:val="nil"/>
+                <w:right w:space="0" w:sz="0" w:val="nil"/>
+                <w:between w:space="0" w:sz="0" w:val="nil"/>
+              </w:pBdr>
+              <w:shd w:fill="auto" w:val="clear"/>
+              <w:spacing w:after="0" w:before="0" w:line="240" w:lineRule="auto"/>
+              <w:ind w:left="0" w:right="0" w:firstLine="0"/>
+              <w:jc w:val="left"/>
+              <w:rPr>
+                <w:sz w:val="24"/>
+                <w:szCs w:val="24"/>
+              </w:rPr>
+            </w:pPr>
+            <w:r>
+              <w:rPr>
+                <w:sz w:val="24"/>
+                <w:szCs w:val="24"/>
+                <w:rtl w:val="0"/>
+              </w:rPr>
+              <w:t xml:space="preserve">James</w:t>
+            </w:r>
+          </w:p>
+        </w:tc>
+        <w:tc>
+          <w:tcPr>
+            <w:shd w:fill="auto" w:val="clear"/>
+            <w:tcMar>
+              <w:top w:w="100.0" w:type="dxa"/>
+              <w:left w:w="100.0" w:type="dxa"/>
+              <w:bottom w:w="100.0" w:type="dxa"/>
+              <w:right w:w="100.0" w:type="dxa"/>
+            </w:tcMar>
+            <w:vAlign w:val="top"/>
+          </w:tcPr>
+          <w:p>
+            <w:pPr>
+              <w:keepNext w:val="0"/>
+              <w:keepLines w:val="0"/>
+              <w:widowControl w:val="0"/>
+              <w:pBdr>
+                <w:top w:space="0" w:sz="0" w:val="nil"/>
+                <w:left w:space="0" w:sz="0" w:val="nil"/>
+                <w:bottom w:space="0" w:sz="0" w:val="nil"/>
+                <w:right w:space="0" w:sz="0" w:val="nil"/>
+                <w:between w:space="0" w:sz="0" w:val="nil"/>
+              </w:pBdr>
+              <w:shd w:fill="auto" w:val="clear"/>
+              <w:spacing w:after="0" w:before="0" w:line="240" w:lineRule="auto"/>
+              <w:ind w:left="0" w:right="0" w:firstLine="0"/>
+              <w:jc w:val="left"/>
+              <w:rPr>
+                <w:sz w:val="24"/>
+                <w:szCs w:val="24"/>
+              </w:rPr>
+            </w:pPr>
+            <w:r>
+              <w:rPr>
+                <w:sz w:val="24"/>
+                <w:szCs w:val="24"/>
+                <w:rtl w:val="0"/>
+              </w:rPr>
+              <w:t xml:space="preserve">3</w:t>
+            </w:r>
+          </w:p>
+        </w:tc>
+        <w:tc>
+          <w:tcPr>
+            <w:shd w:fill="auto" w:val="clear"/>
+            <w:tcMar>
+              <w:top w:w="100.0" w:type="dxa"/>
+              <w:left w:w="100.0" w:type="dxa"/>
+              <w:bottom w:w="100.0" w:type="dxa"/>
+              <w:right w:w="100.0" w:type="dxa"/>
+            </w:tcMar>
+            <w:vAlign w:val="top"/>
+          </w:tcPr>
+          <w:p>
+            <w:pPr>
+              <w:keepNext w:val="0"/>
+              <w:keepLines w:val="0"/>
+              <w:widowControl w:val="0"/>
+              <w:pBdr>
+                <w:top w:space="0" w:sz="0" w:val="nil"/>
+                <w:left w:space="0" w:sz="0" w:val="nil"/>
+                <w:bottom w:space="0" w:sz="0" w:val="nil"/>
+                <w:right w:space="0" w:sz="0" w:val="nil"/>
+                <w:between w:space="0" w:sz="0" w:val="nil"/>
+              </w:pBdr>
+              <w:shd w:fill="auto" w:val="clear"/>
+              <w:spacing w:after="0" w:before="0" w:line="240" w:lineRule="auto"/>
+              <w:ind w:left="0" w:right="0" w:firstLine="0"/>
+              <w:jc w:val="left"/>
+              <w:rPr>
+                <w:sz w:val="24"/>
+                <w:szCs w:val="24"/>
+              </w:rPr>
+            </w:pPr>
+            <w:r>
+              <w:rPr>
+                <w:sz w:val="24"/>
+                <w:szCs w:val="24"/>
+                <w:rtl w:val="0"/>
+              </w:rPr>
+              <w:t xml:space="preserve">4</w:t>
+            </w:r>
+          </w:p>
+        </w:tc>
+      </w:tr>
+      <w:tr>
+        <w:tc>
+          <w:tcPr>
+            <w:shd w:fill="auto" w:val="clear"/>
+            <w:tcMar>
+              <w:top w:w="100.0" w:type="dxa"/>
+              <w:left w:w="100.0" w:type="dxa"/>
+              <w:bottom w:w="100.0" w:type="dxa"/>
+              <w:right w:w="100.0" w:type="dxa"/>
+            </w:tcMar>
+            <w:vAlign w:val="top"/>
+          </w:tcPr>
+          <w:p>
+            <w:pPr>
+              <w:keepNext w:val="0"/>
+              <w:keepLines w:val="0"/>
+              <w:widowControl w:val="0"/>
+              <w:pBdr>
+                <w:top w:space="0" w:sz="0" w:val="nil"/>
+                <w:left w:space="0" w:sz="0" w:val="nil"/>
+                <w:bottom w:space="0" w:sz="0" w:val="nil"/>
+                <w:right w:space="0" w:sz="0" w:val="nil"/>
+                <w:between w:space="0" w:sz="0" w:val="nil"/>
+              </w:pBdr>
+              <w:shd w:fill="auto" w:val="clear"/>
+              <w:spacing w:after="0" w:before="0" w:line="240" w:lineRule="auto"/>
+              <w:ind w:left="0" w:right="0" w:firstLine="0"/>
+              <w:jc w:val="left"/>
+              <w:rPr>
+                <w:sz w:val="24"/>
+                <w:szCs w:val="24"/>
+              </w:rPr>
+            </w:pPr>
+            <w:r>
+              <w:rPr>
+                <w:sz w:val="24"/>
+                <w:szCs w:val="24"/>
+                <w:rtl w:val="0"/>
+              </w:rPr>
+              <w:t xml:space="preserve">Integrate Update functionality with the MongoDB order collection</w:t>
+            </w:r>
+          </w:p>
+        </w:tc>
+        <w:tc>
+          <w:tcPr>
+            <w:shd w:fill="auto" w:val="clear"/>
+            <w:tcMar>
+              <w:top w:w="100.0" w:type="dxa"/>
+              <w:left w:w="100.0" w:type="dxa"/>
+              <w:bottom w:w="100.0" w:type="dxa"/>
+              <w:right w:w="100.0" w:type="dxa"/>
+            </w:tcMar>
+            <w:vAlign w:val="top"/>
+          </w:tcPr>
+          <w:p>
+            <w:pPr>
+              <w:keepNext w:val="0"/>
+              <w:keepLines w:val="0"/>
+              <w:widowControl w:val="0"/>
+              <w:pBdr>
+                <w:top w:space="0" w:sz="0" w:val="nil"/>
+                <w:left w:space="0" w:sz="0" w:val="nil"/>
+                <w:bottom w:space="0" w:sz="0" w:val="nil"/>
+                <w:right w:space="0" w:sz="0" w:val="nil"/>
+                <w:between w:space="0" w:sz="0" w:val="nil"/>
+              </w:pBdr>
+              <w:shd w:fill="auto" w:val="clear"/>
+              <w:spacing w:after="0" w:before="0" w:line="240" w:lineRule="auto"/>
+              <w:ind w:left="0" w:right="0" w:firstLine="0"/>
+              <w:jc w:val="left"/>
+              <w:rPr>
+                <w:sz w:val="24"/>
+                <w:szCs w:val="24"/>
+              </w:rPr>
+            </w:pPr>
+            <w:r>
+              <w:rPr>
+                <w:sz w:val="24"/>
+                <w:szCs w:val="24"/>
+                <w:rtl w:val="0"/>
+              </w:rPr>
+              <w:t xml:space="preserve">James</w:t>
+            </w:r>
+          </w:p>
+        </w:tc>
+        <w:tc>
+          <w:tcPr>
+            <w:shd w:fill="auto" w:val="clear"/>
+            <w:tcMar>
+              <w:top w:w="100.0" w:type="dxa"/>
+              <w:left w:w="100.0" w:type="dxa"/>
+              <w:bottom w:w="100.0" w:type="dxa"/>
+              <w:right w:w="100.0" w:type="dxa"/>
+            </w:tcMar>
+            <w:vAlign w:val="top"/>
+          </w:tcPr>
+          <w:p>
+            <w:pPr>
+              <w:keepNext w:val="0"/>
+              <w:keepLines w:val="0"/>
+              <w:widowControl w:val="0"/>
+              <w:pBdr>
+                <w:top w:space="0" w:sz="0" w:val="nil"/>
+                <w:left w:space="0" w:sz="0" w:val="nil"/>
+                <w:bottom w:space="0" w:sz="0" w:val="nil"/>
+                <w:right w:space="0" w:sz="0" w:val="nil"/>
+                <w:between w:space="0" w:sz="0" w:val="nil"/>
+              </w:pBdr>
+              <w:shd w:fill="auto" w:val="clear"/>
+              <w:spacing w:after="0" w:before="0" w:line="240" w:lineRule="auto"/>
+              <w:ind w:left="0" w:right="0" w:firstLine="0"/>
+              <w:jc w:val="left"/>
+              <w:rPr>
+                <w:sz w:val="24"/>
+                <w:szCs w:val="24"/>
+              </w:rPr>
+            </w:pPr>
+            <w:r>
+              <w:rPr>
+                <w:sz w:val="24"/>
+                <w:szCs w:val="24"/>
+                <w:rtl w:val="0"/>
+              </w:rPr>
+              <w:t xml:space="preserve">3</w:t>
+            </w:r>
+          </w:p>
+        </w:tc>
+        <w:tc>
+          <w:tcPr>
+            <w:shd w:fill="auto" w:val="clear"/>
+            <w:tcMar>
+              <w:top w:w="100.0" w:type="dxa"/>
+              <w:left w:w="100.0" w:type="dxa"/>
+              <w:bottom w:w="100.0" w:type="dxa"/>
+              <w:right w:w="100.0" w:type="dxa"/>
+            </w:tcMar>
+            <w:vAlign w:val="top"/>
+          </w:tcPr>
+          <w:p>
+            <w:pPr>
+              <w:keepNext w:val="0"/>
+              <w:keepLines w:val="0"/>
+              <w:widowControl w:val="0"/>
+              <w:pBdr>
+                <w:top w:space="0" w:sz="0" w:val="nil"/>
+                <w:left w:space="0" w:sz="0" w:val="nil"/>
+                <w:bottom w:space="0" w:sz="0" w:val="nil"/>
+                <w:right w:space="0" w:sz="0" w:val="nil"/>
+                <w:between w:space="0" w:sz="0" w:val="nil"/>
+              </w:pBdr>
+              <w:shd w:fill="auto" w:val="clear"/>
+              <w:spacing w:after="0" w:before="0" w:line="240" w:lineRule="auto"/>
+              <w:ind w:left="0" w:right="0" w:firstLine="0"/>
+              <w:jc w:val="left"/>
+              <w:rPr>
+                <w:sz w:val="24"/>
+                <w:szCs w:val="24"/>
+              </w:rPr>
+            </w:pPr>
+            <w:r>
+              <w:rPr>
+                <w:sz w:val="24"/>
+                <w:szCs w:val="24"/>
+                <w:rtl w:val="0"/>
+              </w:rPr>
+              <w:t xml:space="preserve">4</w:t>
+            </w:r>
+          </w:p>
+        </w:tc>
+      </w:tr>
+      <w:tr>
+        <w:tc>
+          <w:tcPr>
+            <w:shd w:fill="auto" w:val="clear"/>
+            <w:tcMar>
+              <w:top w:w="100.0" w:type="dxa"/>
+              <w:left w:w="100.0" w:type="dxa"/>
+              <w:bottom w:w="100.0" w:type="dxa"/>
+              <w:right w:w="100.0" w:type="dxa"/>
+            </w:tcMar>
+            <w:vAlign w:val="top"/>
+          </w:tcPr>
+          <w:p>
+            <w:pPr>
+              <w:keepNext w:val="0"/>
+              <w:keepLines w:val="0"/>
+              <w:widowControl w:val="0"/>
+              <w:pBdr>
+                <w:top w:space="0" w:sz="0" w:val="nil"/>
+                <w:left w:space="0" w:sz="0" w:val="nil"/>
+                <w:bottom w:space="0" w:sz="0" w:val="nil"/>
+                <w:right w:space="0" w:sz="0" w:val="nil"/>
+                <w:between w:space="0" w:sz="0" w:val="nil"/>
+              </w:pBdr>
+              <w:shd w:fill="auto" w:val="clear"/>
+              <w:spacing w:after="0" w:before="0" w:line="240" w:lineRule="auto"/>
+              <w:ind w:left="0" w:right="0" w:firstLine="0"/>
+              <w:jc w:val="left"/>
+              <w:rPr>
+                <w:sz w:val="24"/>
+                <w:szCs w:val="24"/>
+              </w:rPr>
+            </w:pPr>
+            <w:r>
+              <w:rPr>
+                <w:sz w:val="24"/>
+                <w:szCs w:val="24"/>
+                <w:rtl w:val="0"/>
+              </w:rPr>
+              <w:t xml:space="preserve">Design Order Delete Page</w:t>
+            </w:r>
+          </w:p>
+        </w:tc>
+        <w:tc>
+          <w:tcPr>
+            <w:shd w:fill="auto" w:val="clear"/>
+            <w:tcMar>
+              <w:top w:w="100.0" w:type="dxa"/>
+              <w:left w:w="100.0" w:type="dxa"/>
+              <w:bottom w:w="100.0" w:type="dxa"/>
+              <w:right w:w="100.0" w:type="dxa"/>
+            </w:tcMar>
+            <w:vAlign w:val="top"/>
+          </w:tcPr>
+          <w:p>
+            <w:pPr>
+              <w:keepNext w:val="0"/>
+              <w:keepLines w:val="0"/>
+              <w:widowControl w:val="0"/>
+              <w:pBdr>
+                <w:top w:space="0" w:sz="0" w:val="nil"/>
+                <w:left w:space="0" w:sz="0" w:val="nil"/>
+                <w:bottom w:space="0" w:sz="0" w:val="nil"/>
+                <w:right w:space="0" w:sz="0" w:val="nil"/>
+                <w:between w:space="0" w:sz="0" w:val="nil"/>
+              </w:pBdr>
+              <w:shd w:fill="auto" w:val="clear"/>
+              <w:spacing w:after="0" w:before="0" w:line="240" w:lineRule="auto"/>
+              <w:ind w:left="0" w:right="0" w:firstLine="0"/>
+              <w:jc w:val="left"/>
+              <w:rPr>
+                <w:sz w:val="24"/>
+                <w:szCs w:val="24"/>
+              </w:rPr>
+            </w:pPr>
+            <w:r>
+              <w:rPr>
+                <w:sz w:val="24"/>
+                <w:szCs w:val="24"/>
+                <w:rtl w:val="0"/>
+              </w:rPr>
+              <w:t xml:space="preserve">Kris</w:t>
+            </w:r>
+          </w:p>
+        </w:tc>
+        <w:tc>
+          <w:tcPr>
+            <w:shd w:fill="auto" w:val="clear"/>
+            <w:tcMar>
+              <w:top w:w="100.0" w:type="dxa"/>
+              <w:left w:w="100.0" w:type="dxa"/>
+              <w:bottom w:w="100.0" w:type="dxa"/>
+              <w:right w:w="100.0" w:type="dxa"/>
+            </w:tcMar>
+            <w:vAlign w:val="top"/>
+          </w:tcPr>
+          <w:p>
+            <w:pPr>
+              <w:keepNext w:val="0"/>
+              <w:keepLines w:val="0"/>
+              <w:widowControl w:val="0"/>
+              <w:pBdr>
+                <w:top w:space="0" w:sz="0" w:val="nil"/>
+                <w:left w:space="0" w:sz="0" w:val="nil"/>
+                <w:bottom w:space="0" w:sz="0" w:val="nil"/>
+                <w:right w:space="0" w:sz="0" w:val="nil"/>
+                <w:between w:space="0" w:sz="0" w:val="nil"/>
+              </w:pBdr>
+              <w:shd w:fill="auto" w:val="clear"/>
+              <w:spacing w:after="0" w:before="0" w:line="240" w:lineRule="auto"/>
+              <w:ind w:left="0" w:right="0" w:firstLine="0"/>
+              <w:jc w:val="left"/>
+              <w:rPr>
+                <w:sz w:val="24"/>
+                <w:szCs w:val="24"/>
+              </w:rPr>
+            </w:pPr>
+            <w:r>
+              <w:rPr>
+                <w:sz w:val="24"/>
+                <w:szCs w:val="24"/>
+                <w:rtl w:val="0"/>
+              </w:rPr>
+              <w:t xml:space="preserve">2</w:t>
+            </w:r>
+          </w:p>
+        </w:tc>
+        <w:tc>
+          <w:tcPr>
+            <w:shd w:fill="auto" w:val="clear"/>
+            <w:tcMar>
+              <w:top w:w="100.0" w:type="dxa"/>
+              <w:left w:w="100.0" w:type="dxa"/>
+              <w:bottom w:w="100.0" w:type="dxa"/>
+              <w:right w:w="100.0" w:type="dxa"/>
+            </w:tcMar>
+            <w:vAlign w:val="top"/>
+          </w:tcPr>
+          <w:p>
+            <w:pPr>
+              <w:keepNext w:val="0"/>
+              <w:keepLines w:val="0"/>
+              <w:widowControl w:val="0"/>
+              <w:pBdr>
+                <w:top w:space="0" w:sz="0" w:val="nil"/>
+                <w:left w:space="0" w:sz="0" w:val="nil"/>
+                <w:bottom w:space="0" w:sz="0" w:val="nil"/>
+                <w:right w:space="0" w:sz="0" w:val="nil"/>
+                <w:between w:space="0" w:sz="0" w:val="nil"/>
+              </w:pBdr>
+              <w:shd w:fill="auto" w:val="clear"/>
+              <w:spacing w:after="0" w:before="0" w:line="240" w:lineRule="auto"/>
+              <w:ind w:left="0" w:right="0" w:firstLine="0"/>
+              <w:jc w:val="left"/>
+              <w:rPr>
+                <w:sz w:val="24"/>
+                <w:szCs w:val="24"/>
+              </w:rPr>
+            </w:pPr>
+            <w:r>
+              <w:rPr>
+                <w:sz w:val="24"/>
+                <w:szCs w:val="24"/>
+                <w:rtl w:val="0"/>
+              </w:rPr>
+              <w:t xml:space="preserve">2</w:t>
+            </w:r>
+          </w:p>
+        </w:tc>
+      </w:tr>
+      <w:tr>
+        <w:tc>
+          <w:tcPr>
+            <w:shd w:fill="auto" w:val="clear"/>
+            <w:tcMar>
+              <w:top w:w="100.0" w:type="dxa"/>
+              <w:left w:w="100.0" w:type="dxa"/>
+              <w:bottom w:w="100.0" w:type="dxa"/>
+              <w:right w:w="100.0" w:type="dxa"/>
+            </w:tcMar>
+            <w:vAlign w:val="top"/>
+          </w:tcPr>
+          <w:p>
+            <w:pPr>
+              <w:keepNext w:val="0"/>
+              <w:keepLines w:val="0"/>
+              <w:widowControl w:val="0"/>
+              <w:pBdr>
+                <w:top w:space="0" w:sz="0" w:val="nil"/>
+                <w:left w:space="0" w:sz="0" w:val="nil"/>
+                <w:bottom w:space="0" w:sz="0" w:val="nil"/>
+                <w:right w:space="0" w:sz="0" w:val="nil"/>
+                <w:between w:space="0" w:sz="0" w:val="nil"/>
+              </w:pBdr>
+              <w:shd w:fill="auto" w:val="clear"/>
+              <w:spacing w:after="0" w:before="0" w:line="240" w:lineRule="auto"/>
+              <w:ind w:left="0" w:right="0" w:firstLine="0"/>
+              <w:jc w:val="left"/>
+              <w:rPr>
+                <w:sz w:val="24"/>
+                <w:szCs w:val="24"/>
+              </w:rPr>
+            </w:pPr>
+            <w:r>
+              <w:rPr>
+                <w:sz w:val="24"/>
+                <w:szCs w:val="24"/>
+                <w:rtl w:val="0"/>
+              </w:rPr>
+              <w:t xml:space="preserve">Code Order Delete</w:t>
+            </w:r>
+          </w:p>
+          <w:p>
+            <w:pPr>
+              <w:keepNext w:val="0"/>
+              <w:keepLines w:val="0"/>
+              <w:widowControl w:val="0"/>
+              <w:pBdr>
+                <w:top w:space="0" w:sz="0" w:val="nil"/>
+                <w:left w:space="0" w:sz="0" w:val="nil"/>
+                <w:bottom w:space="0" w:sz="0" w:val="nil"/>
+                <w:right w:space="0" w:sz="0" w:val="nil"/>
+                <w:between w:space="0" w:sz="0" w:val="nil"/>
+              </w:pBdr>
+              <w:shd w:fill="auto" w:val="clear"/>
+              <w:spacing w:after="0" w:before="0" w:line="240" w:lineRule="auto"/>
+              <w:ind w:left="0" w:right="0" w:firstLine="0"/>
+              <w:jc w:val="left"/>
+              <w:rPr>
+                <w:sz w:val="24"/>
+                <w:szCs w:val="24"/>
+              </w:rPr>
+            </w:pPr>
+            <w:r>
+              <w:rPr>
+                <w:sz w:val="24"/>
+                <w:szCs w:val="24"/>
+                <w:rtl w:val="0"/>
+              </w:rPr>
+              <w:t xml:space="preserve">Page</w:t>
+            </w:r>
+          </w:p>
+        </w:tc>
+        <w:tc>
+          <w:tcPr>
+            <w:shd w:fill="auto" w:val="clear"/>
+            <w:tcMar>
+              <w:top w:w="100.0" w:type="dxa"/>
+              <w:left w:w="100.0" w:type="dxa"/>
+              <w:bottom w:w="100.0" w:type="dxa"/>
+              <w:right w:w="100.0" w:type="dxa"/>
+            </w:tcMar>
+            <w:vAlign w:val="top"/>
+          </w:tcPr>
+          <w:p>
+            <w:pPr>
+              <w:keepNext w:val="0"/>
+              <w:keepLines w:val="0"/>
+              <w:widowControl w:val="0"/>
+              <w:pBdr>
+                <w:top w:space="0" w:sz="0" w:val="nil"/>
+                <w:left w:space="0" w:sz="0" w:val="nil"/>
+                <w:bottom w:space="0" w:sz="0" w:val="nil"/>
+                <w:right w:space="0" w:sz="0" w:val="nil"/>
+                <w:between w:space="0" w:sz="0" w:val="nil"/>
+              </w:pBdr>
+              <w:shd w:fill="auto" w:val="clear"/>
+              <w:spacing w:after="0" w:before="0" w:line="240" w:lineRule="auto"/>
+              <w:ind w:left="0" w:right="0" w:firstLine="0"/>
+              <w:jc w:val="left"/>
+              <w:rPr>
+                <w:sz w:val="24"/>
+                <w:szCs w:val="24"/>
+              </w:rPr>
+            </w:pPr>
+            <w:r>
+              <w:rPr>
+                <w:sz w:val="24"/>
+                <w:szCs w:val="24"/>
+                <w:rtl w:val="0"/>
+              </w:rPr>
+              <w:t xml:space="preserve">James</w:t>
+            </w:r>
+          </w:p>
+        </w:tc>
+        <w:tc>
+          <w:tcPr>
+            <w:shd w:fill="auto" w:val="clear"/>
+            <w:tcMar>
+              <w:top w:w="100.0" w:type="dxa"/>
+              <w:left w:w="100.0" w:type="dxa"/>
+              <w:bottom w:w="100.0" w:type="dxa"/>
+              <w:right w:w="100.0" w:type="dxa"/>
+            </w:tcMar>
+            <w:vAlign w:val="top"/>
+          </w:tcPr>
+          <w:p>
+            <w:pPr>
+              <w:keepNext w:val="0"/>
+              <w:keepLines w:val="0"/>
+              <w:widowControl w:val="0"/>
+              <w:pBdr>
+                <w:top w:space="0" w:sz="0" w:val="nil"/>
+                <w:left w:space="0" w:sz="0" w:val="nil"/>
+                <w:bottom w:space="0" w:sz="0" w:val="nil"/>
+                <w:right w:space="0" w:sz="0" w:val="nil"/>
+                <w:between w:space="0" w:sz="0" w:val="nil"/>
+              </w:pBdr>
+              <w:shd w:fill="auto" w:val="clear"/>
+              <w:spacing w:after="0" w:before="0" w:line="240" w:lineRule="auto"/>
+              <w:ind w:left="0" w:right="0" w:firstLine="0"/>
+              <w:jc w:val="left"/>
+              <w:rPr>
+                <w:sz w:val="24"/>
+                <w:szCs w:val="24"/>
+              </w:rPr>
+            </w:pPr>
+            <w:r>
+              <w:rPr>
+                <w:sz w:val="24"/>
+                <w:szCs w:val="24"/>
+                <w:rtl w:val="0"/>
+              </w:rPr>
+              <w:t xml:space="preserve">2</w:t>
+            </w:r>
+          </w:p>
+        </w:tc>
+        <w:tc>
+          <w:tcPr>
+            <w:shd w:fill="auto" w:val="clear"/>
+            <w:tcMar>
+              <w:top w:w="100.0" w:type="dxa"/>
+              <w:left w:w="100.0" w:type="dxa"/>
+              <w:bottom w:w="100.0" w:type="dxa"/>
+              <w:right w:w="100.0" w:type="dxa"/>
+            </w:tcMar>
+            <w:vAlign w:val="top"/>
+          </w:tcPr>
+          <w:p>
+            <w:pPr>
+              <w:keepNext w:val="0"/>
+              <w:keepLines w:val="0"/>
+              <w:widowControl w:val="0"/>
+              <w:pBdr>
+                <w:top w:space="0" w:sz="0" w:val="nil"/>
+                <w:left w:space="0" w:sz="0" w:val="nil"/>
+                <w:bottom w:space="0" w:sz="0" w:val="nil"/>
+                <w:right w:space="0" w:sz="0" w:val="nil"/>
+                <w:between w:space="0" w:sz="0" w:val="nil"/>
+              </w:pBdr>
+              <w:shd w:fill="auto" w:val="clear"/>
+              <w:spacing w:after="0" w:before="0" w:line="240" w:lineRule="auto"/>
+              <w:ind w:left="0" w:right="0" w:firstLine="0"/>
+              <w:jc w:val="left"/>
+              <w:rPr>
+                <w:sz w:val="24"/>
+                <w:szCs w:val="24"/>
+              </w:rPr>
+            </w:pPr>
+            <w:r>
+              <w:rPr>
+                <w:sz w:val="24"/>
+                <w:szCs w:val="24"/>
+                <w:rtl w:val="0"/>
+              </w:rPr>
+              <w:t xml:space="preserve">2</w:t>
+            </w:r>
+          </w:p>
+        </w:tc>
+      </w:tr>
+      <w:tr>
+        <w:tc>
+          <w:tcPr>
+            <w:shd w:fill="auto" w:val="clear"/>
+            <w:tcMar>
+              <w:top w:w="100.0" w:type="dxa"/>
+              <w:left w:w="100.0" w:type="dxa"/>
+              <w:bottom w:w="100.0" w:type="dxa"/>
+              <w:right w:w="100.0" w:type="dxa"/>
+            </w:tcMar>
+            <w:vAlign w:val="top"/>
+          </w:tcPr>
+          <w:p>
+            <w:pPr>
+              <w:keepNext w:val="0"/>
+              <w:keepLines w:val="0"/>
+              <w:widowControl w:val="0"/>
+              <w:pBdr>
+                <w:top w:space="0" w:sz="0" w:val="nil"/>
+                <w:left w:space="0" w:sz="0" w:val="nil"/>
+                <w:bottom w:space="0" w:sz="0" w:val="nil"/>
+                <w:right w:space="0" w:sz="0" w:val="nil"/>
+                <w:between w:space="0" w:sz="0" w:val="nil"/>
+              </w:pBdr>
+              <w:shd w:fill="auto" w:val="clear"/>
+              <w:spacing w:after="0" w:before="0" w:line="240" w:lineRule="auto"/>
+              <w:ind w:left="0" w:right="0" w:firstLine="0"/>
+              <w:jc w:val="left"/>
+              <w:rPr>
+                <w:sz w:val="24"/>
+                <w:szCs w:val="24"/>
+              </w:rPr>
+            </w:pPr>
+            <w:r>
+              <w:rPr>
+                <w:sz w:val="24"/>
+                <w:szCs w:val="24"/>
+                <w:rtl w:val="0"/>
+              </w:rPr>
+              <w:t xml:space="preserve">Integrate delete functionality to MongoDB order collection</w:t>
+            </w:r>
+          </w:p>
+        </w:tc>
+        <w:tc>
+          <w:tcPr>
+            <w:shd w:fill="auto" w:val="clear"/>
+            <w:tcMar>
+              <w:top w:w="100.0" w:type="dxa"/>
+              <w:left w:w="100.0" w:type="dxa"/>
+              <w:bottom w:w="100.0" w:type="dxa"/>
+              <w:right w:w="100.0" w:type="dxa"/>
+            </w:tcMar>
+            <w:vAlign w:val="top"/>
+          </w:tcPr>
+          <w:p>
+            <w:pPr>
+              <w:keepNext w:val="0"/>
+              <w:keepLines w:val="0"/>
+              <w:widowControl w:val="0"/>
+              <w:pBdr>
+                <w:top w:space="0" w:sz="0" w:val="nil"/>
+                <w:left w:space="0" w:sz="0" w:val="nil"/>
+                <w:bottom w:space="0" w:sz="0" w:val="nil"/>
+                <w:right w:space="0" w:sz="0" w:val="nil"/>
+                <w:between w:space="0" w:sz="0" w:val="nil"/>
+              </w:pBdr>
+              <w:shd w:fill="auto" w:val="clear"/>
+              <w:spacing w:after="0" w:before="0" w:line="240" w:lineRule="auto"/>
+              <w:ind w:left="0" w:right="0" w:firstLine="0"/>
+              <w:jc w:val="left"/>
+              <w:rPr>
+                <w:sz w:val="24"/>
+                <w:szCs w:val="24"/>
+              </w:rPr>
+            </w:pPr>
+            <w:r>
+              <w:rPr>
+                <w:sz w:val="24"/>
+                <w:szCs w:val="24"/>
+                <w:rtl w:val="0"/>
+              </w:rPr>
+              <w:t xml:space="preserve">Devin</w:t>
             </w:r>
           </w:p>
         </w:tc>

</xml_diff>